<commit_message>
Completes Supplementary specification and Glossary documents
</commit_message>
<xml_diff>
--- a/docs/deliverables/Project_Glossary.docx
+++ b/docs/deliverables/Project_Glossary.docx
@@ -1,6 +1,6 @@
 
 <file path=word/document.xml><?xml version="1.0" encoding="utf-8"?>
-<w:document xmlns:wpc="http://schemas.microsoft.com/office/word/2010/wordprocessingCanvas" xmlns:cx="http://schemas.microsoft.com/office/drawing/2014/chartex" xmlns:cx1="http://schemas.microsoft.com/office/drawing/2015/9/8/chartex" xmlns:mc="http://schemas.openxmlformats.org/markup-compatibility/2006" xmlns:o="urn:schemas-microsoft-com:office:office" xmlns:r="http://schemas.openxmlformats.org/officeDocument/2006/relationships" xmlns:m="http://schemas.openxmlformats.org/officeDocument/2006/math" xmlns:v="urn:schemas-microsoft-com:vml" xmlns:wp14="http://schemas.microsoft.com/office/word/2010/wordprocessingDrawing" xmlns:wp="http://schemas.openxmlformats.org/drawingml/2006/wordprocessingDrawing" xmlns:w10="urn:schemas-microsoft-com:office:word" xmlns:w="http://schemas.openxmlformats.org/wordprocessingml/2006/main" xmlns:w14="http://schemas.microsoft.com/office/word/2010/wordml" xmlns:w15="http://schemas.microsoft.com/office/word/2012/wordml" xmlns:w16se="http://schemas.microsoft.com/office/word/2015/wordml/symex" xmlns:wpg="http://schemas.microsoft.com/office/word/2010/wordprocessingGroup" xmlns:wpi="http://schemas.microsoft.com/office/word/2010/wordprocessingInk" xmlns:wne="http://schemas.microsoft.com/office/word/2006/wordml" xmlns:wps="http://schemas.microsoft.com/office/word/2010/wordprocessingShape" mc:Ignorable="w14 w15 w16se wp14">
+<w:document xmlns:wpc="http://schemas.microsoft.com/office/word/2010/wordprocessingCanvas" xmlns:cx="http://schemas.microsoft.com/office/drawing/2014/chartex" xmlns:cx1="http://schemas.microsoft.com/office/drawing/2015/9/8/chartex" xmlns:cx2="http://schemas.microsoft.com/office/drawing/2015/10/21/chartex" xmlns:cx3="http://schemas.microsoft.com/office/drawing/2016/5/9/chartex" xmlns:cx4="http://schemas.microsoft.com/office/drawing/2016/5/10/chartex" xmlns:cx5="http://schemas.microsoft.com/office/drawing/2016/5/11/chartex" xmlns:cx6="http://schemas.microsoft.com/office/drawing/2016/5/12/chartex" xmlns:cx7="http://schemas.microsoft.com/office/drawing/2016/5/13/chartex" xmlns:cx8="http://schemas.microsoft.com/office/drawing/2016/5/14/chartex" xmlns:mc="http://schemas.openxmlformats.org/markup-compatibility/2006" xmlns:aink="http://schemas.microsoft.com/office/drawing/2016/ink" xmlns:am3d="http://schemas.microsoft.com/office/drawing/2017/model3d" xmlns:o="urn:schemas-microsoft-com:office:office" xmlns:r="http://schemas.openxmlformats.org/officeDocument/2006/relationships" xmlns:m="http://schemas.openxmlformats.org/officeDocument/2006/math" xmlns:v="urn:schemas-microsoft-com:vml" xmlns:wp14="http://schemas.microsoft.com/office/word/2010/wordprocessingDrawing" xmlns:wp="http://schemas.openxmlformats.org/drawingml/2006/wordprocessingDrawing" xmlns:w10="urn:schemas-microsoft-com:office:word" xmlns:w="http://schemas.openxmlformats.org/wordprocessingml/2006/main" xmlns:w14="http://schemas.microsoft.com/office/word/2010/wordml" xmlns:w15="http://schemas.microsoft.com/office/word/2012/wordml" xmlns:w16cid="http://schemas.microsoft.com/office/word/2016/wordml/cid" xmlns:w16se="http://schemas.microsoft.com/office/word/2015/wordml/symex" xmlns:wpg="http://schemas.microsoft.com/office/word/2010/wordprocessingGroup" xmlns:wpi="http://schemas.microsoft.com/office/word/2010/wordprocessingInk" xmlns:wne="http://schemas.microsoft.com/office/word/2006/wordml" xmlns:wps="http://schemas.microsoft.com/office/word/2010/wordprocessingShape" mc:Ignorable="w14 w15 w16se w16cid wp14">
   <w:body>
     <w:p>
       <w:pPr>
@@ -20,7 +20,7 @@
         <w:rPr>
           <w:rFonts w:ascii="Times New Roman" w:hAnsi="Times New Roman"/>
         </w:rPr>
-        <w:instrText xml:space="preserve"> SUBJECT  \* MERGEFORMAT </w:instrText>
+        <w:instrText xml:space="preserve"> SUBJECT  "Student performace tracker"  \* MERGEFORMAT </w:instrText>
       </w:r>
       <w:r>
         <w:rPr>
@@ -32,7 +32,7 @@
         <w:rPr>
           <w:rFonts w:ascii="Times New Roman" w:hAnsi="Times New Roman"/>
         </w:rPr>
-        <w:t>&lt;Project Name&gt;</w:t>
+        <w:t>Student performance tracker</w:t>
       </w:r>
       <w:r>
         <w:rPr>
@@ -81,24 +81,9 @@
         <w:lastRenderedPageBreak/>
         <w:t>Glossary</w:t>
       </w:r>
-    </w:p>
-    <w:p>
-      <w:pPr>
-        <w:pStyle w:val="InfoBlue"/>
-      </w:pPr>
       <w:bookmarkStart w:id="0" w:name="_Toc436203381"/>
-      <w:r>
-        <w:t xml:space="preserve"> </w:t>
-      </w:r>
-      <w:r>
-        <w:t xml:space="preserve">[Present </w:t>
-      </w:r>
-      <w:r>
-        <w:t>the noteworthy terms and their definition, format and validation rules if appropriate</w:t>
-      </w:r>
-      <w:r>
-        <w:t>.]</w:t>
-      </w:r>
+      <w:bookmarkStart w:id="1" w:name="_GoBack"/>
+      <w:bookmarkEnd w:id="1"/>
     </w:p>
     <w:tbl>
       <w:tblPr>
@@ -113,7 +98,7 @@
           <w:insideV w:val="single" w:sz="6" w:space="0" w:color="000000"/>
         </w:tblBorders>
         <w:tblLayout w:type="fixed"/>
-        <w:tblLook w:val="00BF" w:firstRow="1" w:lastRow="0" w:firstColumn="1" w:lastColumn="0" w:noHBand="0" w:noVBand="0"/>
+        <w:tblLook w:val="00A0" w:firstRow="1" w:lastRow="0" w:firstColumn="1" w:lastColumn="0" w:noHBand="0" w:noVBand="0"/>
       </w:tblPr>
       <w:tblGrid>
         <w:gridCol w:w="2258"/>
@@ -271,14 +256,12 @@
           </w:p>
         </w:tc>
       </w:tr>
+      <w:bookmarkEnd w:id="0"/>
     </w:tbl>
     <w:p>
       <w:pPr>
         <w:pStyle w:val="BodyText"/>
       </w:pPr>
-      <w:bookmarkStart w:id="1" w:name="_GoBack"/>
-      <w:bookmarkEnd w:id="0"/>
-      <w:bookmarkEnd w:id="1"/>
     </w:p>
     <w:sectPr>
       <w:headerReference w:type="default" r:id="rId9"/>
@@ -292,7 +275,7 @@
 </file>
 
 <file path=word/endnotes.xml><?xml version="1.0" encoding="utf-8"?>
-<w:endnotes xmlns:wpc="http://schemas.microsoft.com/office/word/2010/wordprocessingCanvas" xmlns:cx="http://schemas.microsoft.com/office/drawing/2014/chartex" xmlns:cx1="http://schemas.microsoft.com/office/drawing/2015/9/8/chartex" xmlns:mc="http://schemas.openxmlformats.org/markup-compatibility/2006" xmlns:o="urn:schemas-microsoft-com:office:office" xmlns:r="http://schemas.openxmlformats.org/officeDocument/2006/relationships" xmlns:m="http://schemas.openxmlformats.org/officeDocument/2006/math" xmlns:v="urn:schemas-microsoft-com:vml" xmlns:wp14="http://schemas.microsoft.com/office/word/2010/wordprocessingDrawing" xmlns:wp="http://schemas.openxmlformats.org/drawingml/2006/wordprocessingDrawing" xmlns:w10="urn:schemas-microsoft-com:office:word" xmlns:w="http://schemas.openxmlformats.org/wordprocessingml/2006/main" xmlns:w14="http://schemas.microsoft.com/office/word/2010/wordml" xmlns:w15="http://schemas.microsoft.com/office/word/2012/wordml" xmlns:w16se="http://schemas.microsoft.com/office/word/2015/wordml/symex" xmlns:wpg="http://schemas.microsoft.com/office/word/2010/wordprocessingGroup" xmlns:wpi="http://schemas.microsoft.com/office/word/2010/wordprocessingInk" xmlns:wne="http://schemas.microsoft.com/office/word/2006/wordml" xmlns:wps="http://schemas.microsoft.com/office/word/2010/wordprocessingShape" mc:Ignorable="w14 w15 w16se wp14">
+<w:endnotes xmlns:wpc="http://schemas.microsoft.com/office/word/2010/wordprocessingCanvas" xmlns:cx="http://schemas.microsoft.com/office/drawing/2014/chartex" xmlns:cx1="http://schemas.microsoft.com/office/drawing/2015/9/8/chartex" xmlns:cx2="http://schemas.microsoft.com/office/drawing/2015/10/21/chartex" xmlns:cx3="http://schemas.microsoft.com/office/drawing/2016/5/9/chartex" xmlns:cx4="http://schemas.microsoft.com/office/drawing/2016/5/10/chartex" xmlns:cx5="http://schemas.microsoft.com/office/drawing/2016/5/11/chartex" xmlns:cx6="http://schemas.microsoft.com/office/drawing/2016/5/12/chartex" xmlns:cx7="http://schemas.microsoft.com/office/drawing/2016/5/13/chartex" xmlns:cx8="http://schemas.microsoft.com/office/drawing/2016/5/14/chartex" xmlns:mc="http://schemas.openxmlformats.org/markup-compatibility/2006" xmlns:aink="http://schemas.microsoft.com/office/drawing/2016/ink" xmlns:am3d="http://schemas.microsoft.com/office/drawing/2017/model3d" xmlns:o="urn:schemas-microsoft-com:office:office" xmlns:r="http://schemas.openxmlformats.org/officeDocument/2006/relationships" xmlns:m="http://schemas.openxmlformats.org/officeDocument/2006/math" xmlns:v="urn:schemas-microsoft-com:vml" xmlns:wp14="http://schemas.microsoft.com/office/word/2010/wordprocessingDrawing" xmlns:wp="http://schemas.openxmlformats.org/drawingml/2006/wordprocessingDrawing" xmlns:w10="urn:schemas-microsoft-com:office:word" xmlns:w="http://schemas.openxmlformats.org/wordprocessingml/2006/main" xmlns:w14="http://schemas.microsoft.com/office/word/2010/wordml" xmlns:w15="http://schemas.microsoft.com/office/word/2012/wordml" xmlns:w16cid="http://schemas.microsoft.com/office/word/2016/wordml/cid" xmlns:w16se="http://schemas.microsoft.com/office/word/2015/wordml/symex" xmlns:wpg="http://schemas.microsoft.com/office/word/2010/wordprocessingGroup" xmlns:wpi="http://schemas.microsoft.com/office/word/2010/wordprocessingInk" xmlns:wne="http://schemas.microsoft.com/office/word/2006/wordml" xmlns:wps="http://schemas.microsoft.com/office/word/2010/wordprocessingShape" mc:Ignorable="w14 w15 w16se w16cid wp14">
   <w:endnote w:type="separator" w:id="-1">
     <w:p>
       <w:pPr>
@@ -317,7 +300,7 @@
 </file>
 
 <file path=word/footer1.xml><?xml version="1.0" encoding="utf-8"?>
-<w:ftr xmlns:wpc="http://schemas.microsoft.com/office/word/2010/wordprocessingCanvas" xmlns:cx="http://schemas.microsoft.com/office/drawing/2014/chartex" xmlns:cx1="http://schemas.microsoft.com/office/drawing/2015/9/8/chartex" xmlns:mc="http://schemas.openxmlformats.org/markup-compatibility/2006" xmlns:o="urn:schemas-microsoft-com:office:office" xmlns:r="http://schemas.openxmlformats.org/officeDocument/2006/relationships" xmlns:m="http://schemas.openxmlformats.org/officeDocument/2006/math" xmlns:v="urn:schemas-microsoft-com:vml" xmlns:wp14="http://schemas.microsoft.com/office/word/2010/wordprocessingDrawing" xmlns:wp="http://schemas.openxmlformats.org/drawingml/2006/wordprocessingDrawing" xmlns:w10="urn:schemas-microsoft-com:office:word" xmlns:w="http://schemas.openxmlformats.org/wordprocessingml/2006/main" xmlns:w14="http://schemas.microsoft.com/office/word/2010/wordml" xmlns:w15="http://schemas.microsoft.com/office/word/2012/wordml" xmlns:w16se="http://schemas.microsoft.com/office/word/2015/wordml/symex" xmlns:wpg="http://schemas.microsoft.com/office/word/2010/wordprocessingGroup" xmlns:wpi="http://schemas.microsoft.com/office/word/2010/wordprocessingInk" xmlns:wne="http://schemas.microsoft.com/office/word/2006/wordml" xmlns:wps="http://schemas.microsoft.com/office/word/2010/wordprocessingShape" mc:Ignorable="w14 w15 w16se wp14">
+<w:ftr xmlns:wpc="http://schemas.microsoft.com/office/word/2010/wordprocessingCanvas" xmlns:cx="http://schemas.microsoft.com/office/drawing/2014/chartex" xmlns:cx1="http://schemas.microsoft.com/office/drawing/2015/9/8/chartex" xmlns:cx2="http://schemas.microsoft.com/office/drawing/2015/10/21/chartex" xmlns:cx3="http://schemas.microsoft.com/office/drawing/2016/5/9/chartex" xmlns:cx4="http://schemas.microsoft.com/office/drawing/2016/5/10/chartex" xmlns:cx5="http://schemas.microsoft.com/office/drawing/2016/5/11/chartex" xmlns:cx6="http://schemas.microsoft.com/office/drawing/2016/5/12/chartex" xmlns:cx7="http://schemas.microsoft.com/office/drawing/2016/5/13/chartex" xmlns:cx8="http://schemas.microsoft.com/office/drawing/2016/5/14/chartex" xmlns:mc="http://schemas.openxmlformats.org/markup-compatibility/2006" xmlns:aink="http://schemas.microsoft.com/office/drawing/2016/ink" xmlns:am3d="http://schemas.microsoft.com/office/drawing/2017/model3d" xmlns:o="urn:schemas-microsoft-com:office:office" xmlns:r="http://schemas.openxmlformats.org/officeDocument/2006/relationships" xmlns:m="http://schemas.openxmlformats.org/officeDocument/2006/math" xmlns:v="urn:schemas-microsoft-com:vml" xmlns:wp14="http://schemas.microsoft.com/office/word/2010/wordprocessingDrawing" xmlns:wp="http://schemas.openxmlformats.org/drawingml/2006/wordprocessingDrawing" xmlns:w10="urn:schemas-microsoft-com:office:word" xmlns:w="http://schemas.openxmlformats.org/wordprocessingml/2006/main" xmlns:w14="http://schemas.microsoft.com/office/word/2010/wordml" xmlns:w15="http://schemas.microsoft.com/office/word/2012/wordml" xmlns:w16cid="http://schemas.microsoft.com/office/word/2016/wordml/cid" xmlns:w16se="http://schemas.microsoft.com/office/word/2015/wordml/symex" xmlns:wpg="http://schemas.microsoft.com/office/word/2010/wordprocessingGroup" xmlns:wpi="http://schemas.microsoft.com/office/word/2010/wordprocessingInk" xmlns:wne="http://schemas.microsoft.com/office/word/2006/wordml" xmlns:wps="http://schemas.microsoft.com/office/word/2010/wordprocessingShape" mc:Ignorable="w14 w15 w16se w16cid wp14">
   <w:tbl>
     <w:tblPr>
       <w:tblW w:w="0" w:type="auto"/>
@@ -371,21 +354,11 @@
           <w:r>
             <w:sym w:font="Symbol" w:char="F0D3"/>
           </w:r>
-          <w:r>
-            <w:fldChar w:fldCharType="begin"/>
-          </w:r>
-          <w:r>
-            <w:instrText xml:space="preserve"> DOCPROPERTY "Company"  \* MERGEFORMAT </w:instrText>
-          </w:r>
-          <w:r>
-            <w:fldChar w:fldCharType="separate"/>
-          </w:r>
-          <w:r>
-            <w:t>&lt;Student Name&gt;</w:t>
-          </w:r>
-          <w:r>
-            <w:fldChar w:fldCharType="end"/>
-          </w:r>
+          <w:fldSimple w:instr=" DOCPROPERTY  &quot;Student name&quot;  \* MERGEFORMAT ">
+            <w:r>
+              <w:t>Istvan Csaszar</w:t>
+            </w:r>
+          </w:fldSimple>
           <w:r>
             <w:t xml:space="preserve">, </w:t>
           </w:r>
@@ -482,7 +455,7 @@
 </file>
 
 <file path=word/footnotes.xml><?xml version="1.0" encoding="utf-8"?>
-<w:footnotes xmlns:wpc="http://schemas.microsoft.com/office/word/2010/wordprocessingCanvas" xmlns:cx="http://schemas.microsoft.com/office/drawing/2014/chartex" xmlns:cx1="http://schemas.microsoft.com/office/drawing/2015/9/8/chartex" xmlns:mc="http://schemas.openxmlformats.org/markup-compatibility/2006" xmlns:o="urn:schemas-microsoft-com:office:office" xmlns:r="http://schemas.openxmlformats.org/officeDocument/2006/relationships" xmlns:m="http://schemas.openxmlformats.org/officeDocument/2006/math" xmlns:v="urn:schemas-microsoft-com:vml" xmlns:wp14="http://schemas.microsoft.com/office/word/2010/wordprocessingDrawing" xmlns:wp="http://schemas.openxmlformats.org/drawingml/2006/wordprocessingDrawing" xmlns:w10="urn:schemas-microsoft-com:office:word" xmlns:w="http://schemas.openxmlformats.org/wordprocessingml/2006/main" xmlns:w14="http://schemas.microsoft.com/office/word/2010/wordml" xmlns:w15="http://schemas.microsoft.com/office/word/2012/wordml" xmlns:w16se="http://schemas.microsoft.com/office/word/2015/wordml/symex" xmlns:wpg="http://schemas.microsoft.com/office/word/2010/wordprocessingGroup" xmlns:wpi="http://schemas.microsoft.com/office/word/2010/wordprocessingInk" xmlns:wne="http://schemas.microsoft.com/office/word/2006/wordml" xmlns:wps="http://schemas.microsoft.com/office/word/2010/wordprocessingShape" mc:Ignorable="w14 w15 w16se wp14">
+<w:footnotes xmlns:wpc="http://schemas.microsoft.com/office/word/2010/wordprocessingCanvas" xmlns:cx="http://schemas.microsoft.com/office/drawing/2014/chartex" xmlns:cx1="http://schemas.microsoft.com/office/drawing/2015/9/8/chartex" xmlns:cx2="http://schemas.microsoft.com/office/drawing/2015/10/21/chartex" xmlns:cx3="http://schemas.microsoft.com/office/drawing/2016/5/9/chartex" xmlns:cx4="http://schemas.microsoft.com/office/drawing/2016/5/10/chartex" xmlns:cx5="http://schemas.microsoft.com/office/drawing/2016/5/11/chartex" xmlns:cx6="http://schemas.microsoft.com/office/drawing/2016/5/12/chartex" xmlns:cx7="http://schemas.microsoft.com/office/drawing/2016/5/13/chartex" xmlns:cx8="http://schemas.microsoft.com/office/drawing/2016/5/14/chartex" xmlns:mc="http://schemas.openxmlformats.org/markup-compatibility/2006" xmlns:aink="http://schemas.microsoft.com/office/drawing/2016/ink" xmlns:am3d="http://schemas.microsoft.com/office/drawing/2017/model3d" xmlns:o="urn:schemas-microsoft-com:office:office" xmlns:r="http://schemas.openxmlformats.org/officeDocument/2006/relationships" xmlns:m="http://schemas.openxmlformats.org/officeDocument/2006/math" xmlns:v="urn:schemas-microsoft-com:vml" xmlns:wp14="http://schemas.microsoft.com/office/word/2010/wordprocessingDrawing" xmlns:wp="http://schemas.openxmlformats.org/drawingml/2006/wordprocessingDrawing" xmlns:w10="urn:schemas-microsoft-com:office:word" xmlns:w="http://schemas.openxmlformats.org/wordprocessingml/2006/main" xmlns:w14="http://schemas.microsoft.com/office/word/2010/wordml" xmlns:w15="http://schemas.microsoft.com/office/word/2012/wordml" xmlns:w16cid="http://schemas.microsoft.com/office/word/2016/wordml/cid" xmlns:w16se="http://schemas.microsoft.com/office/word/2015/wordml/symex" xmlns:wpg="http://schemas.microsoft.com/office/word/2010/wordprocessingGroup" xmlns:wpi="http://schemas.microsoft.com/office/word/2010/wordprocessingInk" xmlns:wne="http://schemas.microsoft.com/office/word/2006/wordml" xmlns:wps="http://schemas.microsoft.com/office/word/2010/wordprocessingShape" mc:Ignorable="w14 w15 w16se w16cid wp14">
   <w:footnote w:type="separator" w:id="-1">
     <w:p>
       <w:pPr>
@@ -507,7 +480,7 @@
 </file>
 
 <file path=word/header1.xml><?xml version="1.0" encoding="utf-8"?>
-<w:hdr xmlns:wpc="http://schemas.microsoft.com/office/word/2010/wordprocessingCanvas" xmlns:cx="http://schemas.microsoft.com/office/drawing/2014/chartex" xmlns:cx1="http://schemas.microsoft.com/office/drawing/2015/9/8/chartex" xmlns:mc="http://schemas.openxmlformats.org/markup-compatibility/2006" xmlns:o="urn:schemas-microsoft-com:office:office" xmlns:r="http://schemas.openxmlformats.org/officeDocument/2006/relationships" xmlns:m="http://schemas.openxmlformats.org/officeDocument/2006/math" xmlns:v="urn:schemas-microsoft-com:vml" xmlns:wp14="http://schemas.microsoft.com/office/word/2010/wordprocessingDrawing" xmlns:wp="http://schemas.openxmlformats.org/drawingml/2006/wordprocessingDrawing" xmlns:w10="urn:schemas-microsoft-com:office:word" xmlns:w="http://schemas.openxmlformats.org/wordprocessingml/2006/main" xmlns:w14="http://schemas.microsoft.com/office/word/2010/wordml" xmlns:w15="http://schemas.microsoft.com/office/word/2012/wordml" xmlns:w16se="http://schemas.microsoft.com/office/word/2015/wordml/symex" xmlns:wpg="http://schemas.microsoft.com/office/word/2010/wordprocessingGroup" xmlns:wpi="http://schemas.microsoft.com/office/word/2010/wordprocessingInk" xmlns:wne="http://schemas.microsoft.com/office/word/2006/wordml" xmlns:wps="http://schemas.microsoft.com/office/word/2010/wordprocessingShape" mc:Ignorable="w14 w15 w16se wp14">
+<w:hdr xmlns:wpc="http://schemas.microsoft.com/office/word/2010/wordprocessingCanvas" xmlns:cx="http://schemas.microsoft.com/office/drawing/2014/chartex" xmlns:cx1="http://schemas.microsoft.com/office/drawing/2015/9/8/chartex" xmlns:cx2="http://schemas.microsoft.com/office/drawing/2015/10/21/chartex" xmlns:cx3="http://schemas.microsoft.com/office/drawing/2016/5/9/chartex" xmlns:cx4="http://schemas.microsoft.com/office/drawing/2016/5/10/chartex" xmlns:cx5="http://schemas.microsoft.com/office/drawing/2016/5/11/chartex" xmlns:cx6="http://schemas.microsoft.com/office/drawing/2016/5/12/chartex" xmlns:cx7="http://schemas.microsoft.com/office/drawing/2016/5/13/chartex" xmlns:cx8="http://schemas.microsoft.com/office/drawing/2016/5/14/chartex" xmlns:mc="http://schemas.openxmlformats.org/markup-compatibility/2006" xmlns:aink="http://schemas.microsoft.com/office/drawing/2016/ink" xmlns:am3d="http://schemas.microsoft.com/office/drawing/2017/model3d" xmlns:o="urn:schemas-microsoft-com:office:office" xmlns:r="http://schemas.openxmlformats.org/officeDocument/2006/relationships" xmlns:m="http://schemas.openxmlformats.org/officeDocument/2006/math" xmlns:v="urn:schemas-microsoft-com:vml" xmlns:wp14="http://schemas.microsoft.com/office/word/2010/wordprocessingDrawing" xmlns:wp="http://schemas.openxmlformats.org/drawingml/2006/wordprocessingDrawing" xmlns:w10="urn:schemas-microsoft-com:office:word" xmlns:w="http://schemas.openxmlformats.org/wordprocessingml/2006/main" xmlns:w14="http://schemas.microsoft.com/office/word/2010/wordml" xmlns:w15="http://schemas.microsoft.com/office/word/2012/wordml" xmlns:w16cid="http://schemas.microsoft.com/office/word/2016/wordml/cid" xmlns:w16se="http://schemas.microsoft.com/office/word/2015/wordml/symex" xmlns:wpg="http://schemas.microsoft.com/office/word/2010/wordprocessingGroup" xmlns:wpi="http://schemas.microsoft.com/office/word/2010/wordprocessingInk" xmlns:wne="http://schemas.microsoft.com/office/word/2006/wordml" xmlns:wps="http://schemas.microsoft.com/office/word/2010/wordprocessingShape" mc:Ignorable="w14 w15 w16se w16cid wp14">
   <w:p>
     <w:pPr>
       <w:rPr>
@@ -546,7 +519,7 @@
         <w:b/>
         <w:sz w:val="36"/>
       </w:rPr>
-      <w:instrText xml:space="preserve"> DOCPROPERTY "Company"  \* MERGEFORMAT </w:instrText>
+      <w:instrText xml:space="preserve"> DOCPROPERTY  "Student name"  \* MERGEFORMAT </w:instrText>
     </w:r>
     <w:r>
       <w:rPr>
@@ -562,7 +535,7 @@
         <w:b/>
         <w:sz w:val="36"/>
       </w:rPr>
-      <w:t>&lt;Student Name&gt;</w:t>
+      <w:t>Istvan Csaszar</w:t>
     </w:r>
     <w:r>
       <w:rPr>
@@ -599,7 +572,7 @@
         <w:b/>
         <w:sz w:val="36"/>
       </w:rPr>
-      <w:instrText xml:space="preserve"> DOCPROPERTY "Company"  \* MERGEFORMAT </w:instrText>
+      <w:instrText xml:space="preserve"> DOCPROPERTY  "Student group"  \* MERGEFORMAT </w:instrText>
     </w:r>
     <w:r>
       <w:rPr>
@@ -615,7 +588,7 @@
         <w:b/>
         <w:sz w:val="36"/>
       </w:rPr>
-      <w:t>&lt;Group Number&gt;</w:t>
+      <w:t>30431</w:t>
     </w:r>
     <w:r>
       <w:rPr>
@@ -646,7 +619,7 @@
 </file>
 
 <file path=word/header2.xml><?xml version="1.0" encoding="utf-8"?>
-<w:hdr xmlns:wpc="http://schemas.microsoft.com/office/word/2010/wordprocessingCanvas" xmlns:cx="http://schemas.microsoft.com/office/drawing/2014/chartex" xmlns:cx1="http://schemas.microsoft.com/office/drawing/2015/9/8/chartex" xmlns:mc="http://schemas.openxmlformats.org/markup-compatibility/2006" xmlns:o="urn:schemas-microsoft-com:office:office" xmlns:r="http://schemas.openxmlformats.org/officeDocument/2006/relationships" xmlns:m="http://schemas.openxmlformats.org/officeDocument/2006/math" xmlns:v="urn:schemas-microsoft-com:vml" xmlns:wp14="http://schemas.microsoft.com/office/word/2010/wordprocessingDrawing" xmlns:wp="http://schemas.openxmlformats.org/drawingml/2006/wordprocessingDrawing" xmlns:w10="urn:schemas-microsoft-com:office:word" xmlns:w="http://schemas.openxmlformats.org/wordprocessingml/2006/main" xmlns:w14="http://schemas.microsoft.com/office/word/2010/wordml" xmlns:w15="http://schemas.microsoft.com/office/word/2012/wordml" xmlns:w16se="http://schemas.microsoft.com/office/word/2015/wordml/symex" xmlns:wpg="http://schemas.microsoft.com/office/word/2010/wordprocessingGroup" xmlns:wpi="http://schemas.microsoft.com/office/word/2010/wordprocessingInk" xmlns:wne="http://schemas.microsoft.com/office/word/2006/wordml" xmlns:wps="http://schemas.microsoft.com/office/word/2010/wordprocessingShape" mc:Ignorable="w14 w15 w16se wp14">
+<w:hdr xmlns:wpc="http://schemas.microsoft.com/office/word/2010/wordprocessingCanvas" xmlns:cx="http://schemas.microsoft.com/office/drawing/2014/chartex" xmlns:cx1="http://schemas.microsoft.com/office/drawing/2015/9/8/chartex" xmlns:cx2="http://schemas.microsoft.com/office/drawing/2015/10/21/chartex" xmlns:cx3="http://schemas.microsoft.com/office/drawing/2016/5/9/chartex" xmlns:cx4="http://schemas.microsoft.com/office/drawing/2016/5/10/chartex" xmlns:cx5="http://schemas.microsoft.com/office/drawing/2016/5/11/chartex" xmlns:cx6="http://schemas.microsoft.com/office/drawing/2016/5/12/chartex" xmlns:cx7="http://schemas.microsoft.com/office/drawing/2016/5/13/chartex" xmlns:cx8="http://schemas.microsoft.com/office/drawing/2016/5/14/chartex" xmlns:mc="http://schemas.openxmlformats.org/markup-compatibility/2006" xmlns:aink="http://schemas.microsoft.com/office/drawing/2016/ink" xmlns:am3d="http://schemas.microsoft.com/office/drawing/2017/model3d" xmlns:o="urn:schemas-microsoft-com:office:office" xmlns:r="http://schemas.openxmlformats.org/officeDocument/2006/relationships" xmlns:m="http://schemas.openxmlformats.org/officeDocument/2006/math" xmlns:v="urn:schemas-microsoft-com:vml" xmlns:wp14="http://schemas.microsoft.com/office/word/2010/wordprocessingDrawing" xmlns:wp="http://schemas.openxmlformats.org/drawingml/2006/wordprocessingDrawing" xmlns:w10="urn:schemas-microsoft-com:office:word" xmlns:w="http://schemas.openxmlformats.org/wordprocessingml/2006/main" xmlns:w14="http://schemas.microsoft.com/office/word/2010/wordml" xmlns:w15="http://schemas.microsoft.com/office/word/2012/wordml" xmlns:w16cid="http://schemas.microsoft.com/office/word/2016/wordml/cid" xmlns:w16se="http://schemas.microsoft.com/office/word/2015/wordml/symex" xmlns:wpg="http://schemas.microsoft.com/office/word/2010/wordprocessingGroup" xmlns:wpi="http://schemas.microsoft.com/office/word/2010/wordprocessingInk" xmlns:wne="http://schemas.microsoft.com/office/word/2006/wordml" xmlns:wps="http://schemas.microsoft.com/office/word/2010/wordprocessingShape" mc:Ignorable="w14 w15 w16se w16cid wp14">
   <w:tbl>
     <w:tblPr>
       <w:tblW w:w="0" w:type="auto"/>
@@ -670,9 +643,9 @@
           <w:tcW w:w="9464" w:type="dxa"/>
         </w:tcPr>
         <w:p>
-          <w:fldSimple w:instr=" SUBJECT  \* MERGEFORMAT ">
+          <w:fldSimple w:instr=" SUBJECT  &quot;Student performance tracker&quot;  \* MERGEFORMAT ">
             <w:r>
-              <w:t>&lt;Project Name&gt;</w:t>
+              <w:t>Student performance tracker</w:t>
             </w:r>
           </w:fldSimple>
         </w:p>
@@ -700,7 +673,7 @@
 </file>
 
 <file path=word/numbering.xml><?xml version="1.0" encoding="utf-8"?>
-<w:numbering xmlns:wpc="http://schemas.microsoft.com/office/word/2010/wordprocessingCanvas" xmlns:cx="http://schemas.microsoft.com/office/drawing/2014/chartex" xmlns:cx1="http://schemas.microsoft.com/office/drawing/2015/9/8/chartex" xmlns:mc="http://schemas.openxmlformats.org/markup-compatibility/2006" xmlns:o="urn:schemas-microsoft-com:office:office" xmlns:r="http://schemas.openxmlformats.org/officeDocument/2006/relationships" xmlns:m="http://schemas.openxmlformats.org/officeDocument/2006/math" xmlns:v="urn:schemas-microsoft-com:vml" xmlns:wp14="http://schemas.microsoft.com/office/word/2010/wordprocessingDrawing" xmlns:wp="http://schemas.openxmlformats.org/drawingml/2006/wordprocessingDrawing" xmlns:w10="urn:schemas-microsoft-com:office:word" xmlns:w="http://schemas.openxmlformats.org/wordprocessingml/2006/main" xmlns:w14="http://schemas.microsoft.com/office/word/2010/wordml" xmlns:w15="http://schemas.microsoft.com/office/word/2012/wordml" xmlns:w16se="http://schemas.microsoft.com/office/word/2015/wordml/symex" xmlns:wpg="http://schemas.microsoft.com/office/word/2010/wordprocessingGroup" xmlns:wpi="http://schemas.microsoft.com/office/word/2010/wordprocessingInk" xmlns:wne="http://schemas.microsoft.com/office/word/2006/wordml" xmlns:wps="http://schemas.microsoft.com/office/word/2010/wordprocessingShape" mc:Ignorable="w14 w15 w16se wp14">
+<w:numbering xmlns:wpc="http://schemas.microsoft.com/office/word/2010/wordprocessingCanvas" xmlns:cx="http://schemas.microsoft.com/office/drawing/2014/chartex" xmlns:cx1="http://schemas.microsoft.com/office/drawing/2015/9/8/chartex" xmlns:cx2="http://schemas.microsoft.com/office/drawing/2015/10/21/chartex" xmlns:cx3="http://schemas.microsoft.com/office/drawing/2016/5/9/chartex" xmlns:cx4="http://schemas.microsoft.com/office/drawing/2016/5/10/chartex" xmlns:cx5="http://schemas.microsoft.com/office/drawing/2016/5/11/chartex" xmlns:cx6="http://schemas.microsoft.com/office/drawing/2016/5/12/chartex" xmlns:cx7="http://schemas.microsoft.com/office/drawing/2016/5/13/chartex" xmlns:cx8="http://schemas.microsoft.com/office/drawing/2016/5/14/chartex" xmlns:mc="http://schemas.openxmlformats.org/markup-compatibility/2006" xmlns:aink="http://schemas.microsoft.com/office/drawing/2016/ink" xmlns:am3d="http://schemas.microsoft.com/office/drawing/2017/model3d" xmlns:o="urn:schemas-microsoft-com:office:office" xmlns:r="http://schemas.openxmlformats.org/officeDocument/2006/relationships" xmlns:m="http://schemas.openxmlformats.org/officeDocument/2006/math" xmlns:v="urn:schemas-microsoft-com:vml" xmlns:wp14="http://schemas.microsoft.com/office/word/2010/wordprocessingDrawing" xmlns:wp="http://schemas.openxmlformats.org/drawingml/2006/wordprocessingDrawing" xmlns:w10="urn:schemas-microsoft-com:office:word" xmlns:w="http://schemas.openxmlformats.org/wordprocessingml/2006/main" xmlns:w14="http://schemas.microsoft.com/office/word/2010/wordml" xmlns:w15="http://schemas.microsoft.com/office/word/2012/wordml" xmlns:w16cid="http://schemas.microsoft.com/office/word/2016/wordml/cid" xmlns:w16se="http://schemas.microsoft.com/office/word/2015/wordml/symex" xmlns:wpg="http://schemas.microsoft.com/office/word/2010/wordprocessingGroup" xmlns:wpi="http://schemas.microsoft.com/office/word/2010/wordprocessingInk" xmlns:wne="http://schemas.microsoft.com/office/word/2006/wordml" xmlns:wps="http://schemas.microsoft.com/office/word/2010/wordprocessingShape" mc:Ignorable="w14 w15 w16se w16cid wp14">
   <w:abstractNum w:abstractNumId="0" w15:restartNumberingAfterBreak="0">
     <w:nsid w:val="FFFFFFFB"/>
     <w:multiLevelType w:val="multilevel"/>
@@ -1783,7 +1756,7 @@
 </file>
 
 <file path=word/styles.xml><?xml version="1.0" encoding="utf-8"?>
-<w:styles xmlns:mc="http://schemas.openxmlformats.org/markup-compatibility/2006" xmlns:r="http://schemas.openxmlformats.org/officeDocument/2006/relationships" xmlns:w="http://schemas.openxmlformats.org/wordprocessingml/2006/main" xmlns:w14="http://schemas.microsoft.com/office/word/2010/wordml" xmlns:w15="http://schemas.microsoft.com/office/word/2012/wordml" xmlns:w16se="http://schemas.microsoft.com/office/word/2015/wordml/symex" mc:Ignorable="w14 w15 w16se">
+<w:styles xmlns:mc="http://schemas.openxmlformats.org/markup-compatibility/2006" xmlns:r="http://schemas.openxmlformats.org/officeDocument/2006/relationships" xmlns:w="http://schemas.openxmlformats.org/wordprocessingml/2006/main" xmlns:w14="http://schemas.microsoft.com/office/word/2010/wordml" xmlns:w15="http://schemas.microsoft.com/office/word/2012/wordml" xmlns:w16cid="http://schemas.microsoft.com/office/word/2016/wordml/cid" xmlns:w16se="http://schemas.microsoft.com/office/word/2015/wordml/symex" mc:Ignorable="w14 w15 w16se w16cid">
   <w:docDefaults>
     <w:rPrDefault>
       <w:rPr>
@@ -1793,7 +1766,7 @@
     </w:rPrDefault>
     <w:pPrDefault/>
   </w:docDefaults>
-  <w:latentStyles w:defLockedState="0" w:defUIPriority="99" w:defSemiHidden="0" w:defUnhideWhenUsed="0" w:defQFormat="0" w:count="371">
+  <w:latentStyles w:defLockedState="0" w:defUIPriority="99" w:defSemiHidden="0" w:defUnhideWhenUsed="0" w:defQFormat="0" w:count="375">
     <w:lsdException w:name="Normal" w:uiPriority="0" w:qFormat="1"/>
     <w:lsdException w:name="heading 1" w:uiPriority="9" w:qFormat="1"/>
     <w:lsdException w:name="heading 2" w:uiPriority="9" w:qFormat="1"/>
@@ -1899,7 +1872,6 @@
     <w:lsdException w:name="HTML Sample" w:semiHidden="1" w:unhideWhenUsed="1"/>
     <w:lsdException w:name="HTML Typewriter" w:semiHidden="1" w:unhideWhenUsed="1"/>
     <w:lsdException w:name="HTML Variable" w:semiHidden="1" w:unhideWhenUsed="1"/>
-    <w:lsdException w:name="Normal Table" w:semiHidden="1" w:unhideWhenUsed="1"/>
     <w:lsdException w:name="annotation subject" w:semiHidden="1" w:unhideWhenUsed="1"/>
     <w:lsdException w:name="No List" w:semiHidden="1" w:unhideWhenUsed="1"/>
     <w:lsdException w:name="Outline List 1" w:semiHidden="1" w:unhideWhenUsed="1"/>
@@ -1943,10 +1915,8 @@
     <w:lsdException w:name="Table Elegant" w:semiHidden="1" w:unhideWhenUsed="1"/>
     <w:lsdException w:name="Table Professional" w:semiHidden="1" w:unhideWhenUsed="1"/>
     <w:lsdException w:name="Table Subtle 1" w:semiHidden="1" w:unhideWhenUsed="1"/>
-    <w:lsdException w:name="Table Subtle 2" w:semiHidden="1" w:unhideWhenUsed="1"/>
     <w:lsdException w:name="Table Web 1" w:semiHidden="1" w:unhideWhenUsed="1"/>
     <w:lsdException w:name="Table Web 2" w:semiHidden="1" w:unhideWhenUsed="1"/>
-    <w:lsdException w:name="Table Web 3" w:semiHidden="1" w:unhideWhenUsed="1"/>
     <w:lsdException w:name="Balloon Text" w:semiHidden="1" w:unhideWhenUsed="1"/>
     <w:lsdException w:name="Table Grid" w:uiPriority="59"/>
     <w:lsdException w:name="Table Theme" w:semiHidden="1" w:unhideWhenUsed="1"/>
@@ -2165,6 +2135,10 @@
     <w:lsdException w:name="List Table 5 Dark Accent 6" w:uiPriority="50"/>
     <w:lsdException w:name="List Table 6 Colorful Accent 6" w:uiPriority="51"/>
     <w:lsdException w:name="List Table 7 Colorful Accent 6" w:uiPriority="52"/>
+    <w:lsdException w:name="Mention" w:semiHidden="1" w:unhideWhenUsed="1"/>
+    <w:lsdException w:name="Smart Hyperlink" w:semiHidden="1" w:unhideWhenUsed="1"/>
+    <w:lsdException w:name="Hashtag" w:semiHidden="1" w:unhideWhenUsed="1"/>
+    <w:lsdException w:name="Unresolved Mention" w:semiHidden="1" w:unhideWhenUsed="1"/>
   </w:latentStyles>
   <w:style w:type="paragraph" w:default="1" w:styleId="Normal">
     <w:name w:val="Normal"/>

</xml_diff>